<commit_message>
Laboratory work 1 is done
</commit_message>
<xml_diff>
--- a/LabaratoryWork1/Лабораторная работа №1.docx
+++ b/LabaratoryWork1/Лабораторная работа №1.docx
@@ -95,7 +95,10 @@
         <w:rPr>
           <w:lang w:val="en-US"/>
         </w:rPr>
-        <w:t>Web-</w:t>
+        <w:t>Web</w:t>
+      </w:r>
+      <w:r>
+        <w:t>-</w:t>
       </w:r>
       <w:r>
         <w:t>программирование</w:t>
@@ -161,40 +164,25 @@
     <w:p>
       <w:pPr>
         <w:jc w:val="right"/>
-        <w:rPr>
-          <w:lang w:val="en-US"/>
-        </w:rPr>
       </w:pPr>
       <w:r>
         <w:t>Проверил</w:t>
       </w:r>
       <w:r>
-        <w:rPr>
-          <w:lang w:val="en-US"/>
-        </w:rPr>
         <w:t>:</w:t>
       </w:r>
       <w:r>
-        <w:rPr>
-          <w:lang w:val="en-US"/>
-        </w:rPr>
         <w:br/>
       </w:r>
     </w:p>
     <w:p>
       <w:pPr>
         <w:jc w:val="right"/>
-        <w:rPr>
-          <w:lang w:val="en-US"/>
-        </w:rPr>
       </w:pPr>
     </w:p>
     <w:p>
       <w:pPr>
         <w:jc w:val="right"/>
-        <w:rPr>
-          <w:lang w:val="en-US"/>
-        </w:rPr>
       </w:pPr>
     </w:p>
     <w:p>
@@ -287,21 +275,23 @@
           <w:color w:val="000000"/>
           <w:szCs w:val="28"/>
         </w:rPr>
-        <w:t xml:space="preserve"> Необходимо</w:t>
-      </w:r>
-      <w:r>
-        <w:rPr>
-          <w:color w:val="000000"/>
-          <w:szCs w:val="28"/>
-        </w:rPr>
-        <w:t xml:space="preserve"> написать функцию фильтрации </w:t>
-      </w:r>
-      <w:r>
-        <w:rPr>
-          <w:color w:val="000000"/>
-          <w:szCs w:val="28"/>
-        </w:rPr>
-        <w:t>студентов, по средней оценке;</w:t>
+        <w:t xml:space="preserve"> Необходимо написать функцию фильтрации студентов, </w:t>
+      </w:r>
+      <w:proofErr w:type="gramStart"/>
+      <w:r>
+        <w:rPr>
+          <w:color w:val="000000"/>
+          <w:szCs w:val="28"/>
+        </w:rPr>
+        <w:t>по средней оценке</w:t>
+      </w:r>
+      <w:proofErr w:type="gramEnd"/>
+      <w:r>
+        <w:rPr>
+          <w:color w:val="000000"/>
+          <w:szCs w:val="28"/>
+        </w:rPr>
+        <w:t>;</w:t>
       </w:r>
     </w:p>
     <w:p>
@@ -328,14 +318,7 @@
           <w:color w:val="000000"/>
           <w:szCs w:val="28"/>
         </w:rPr>
-        <w:t>веб-фреймвор</w:t>
-      </w:r>
-      <w:r>
-        <w:rPr>
-          <w:color w:val="000000"/>
-          <w:szCs w:val="28"/>
-        </w:rPr>
-        <w:t xml:space="preserve">ком </w:t>
+        <w:t xml:space="preserve">веб-фреймворком </w:t>
       </w:r>
       <w:r>
         <w:rPr>
@@ -371,21 +354,7 @@
           <w:color w:val="000000"/>
           <w:szCs w:val="28"/>
         </w:rPr>
-        <w:t>Изучи</w:t>
-      </w:r>
-      <w:r>
-        <w:rPr>
-          <w:color w:val="000000"/>
-          <w:szCs w:val="28"/>
-        </w:rPr>
-        <w:t>ть</w:t>
-      </w:r>
-      <w:r>
-        <w:rPr>
-          <w:color w:val="000000"/>
-          <w:szCs w:val="28"/>
-        </w:rPr>
-        <w:t xml:space="preserve"> интерфейс административного приложения </w:t>
+        <w:t xml:space="preserve">Изучить интерфейс административного приложения </w:t>
       </w:r>
       <w:r>
         <w:rPr>
@@ -400,14 +369,7 @@
           <w:color w:val="000000"/>
           <w:szCs w:val="28"/>
         </w:rPr>
-        <w:t>jango</w:t>
-      </w:r>
-      <w:r>
-        <w:rPr>
-          <w:color w:val="000000"/>
-          <w:szCs w:val="28"/>
-        </w:rPr>
-        <w:t>;</w:t>
+        <w:t>jango;</w:t>
       </w:r>
     </w:p>
     <w:p>
@@ -436,29 +398,15 @@
           <w:color w:val="000000"/>
           <w:szCs w:val="28"/>
         </w:rPr>
-        <w:t>создай</w:t>
-      </w:r>
-      <w:r>
-        <w:rPr>
-          <w:color w:val="000000"/>
-          <w:szCs w:val="28"/>
-        </w:rPr>
-        <w:t>ть</w:t>
-      </w:r>
-      <w:proofErr w:type="spellEnd"/>
-      <w:r>
-        <w:rPr>
-          <w:color w:val="000000"/>
-          <w:szCs w:val="28"/>
-        </w:rPr>
-        <w:t xml:space="preserve"> нового пользователя с правами суперпользователя</w:t>
-      </w:r>
-      <w:r>
-        <w:rPr>
-          <w:color w:val="000000"/>
-          <w:szCs w:val="28"/>
-        </w:rPr>
-        <w:t>;</w:t>
+        <w:t>создайть</w:t>
+      </w:r>
+      <w:proofErr w:type="spellEnd"/>
+      <w:r>
+        <w:rPr>
+          <w:color w:val="000000"/>
+          <w:szCs w:val="28"/>
+        </w:rPr>
+        <w:t xml:space="preserve"> нового пользователя с правами суперпользователя;</w:t>
       </w:r>
     </w:p>
     <w:p>
@@ -494,29 +442,15 @@
           <w:color w:val="000000"/>
           <w:szCs w:val="28"/>
         </w:rPr>
-        <w:t>создай</w:t>
-      </w:r>
-      <w:r>
-        <w:rPr>
-          <w:color w:val="000000"/>
-          <w:szCs w:val="28"/>
-        </w:rPr>
-        <w:t>ть</w:t>
-      </w:r>
-      <w:proofErr w:type="spellEnd"/>
-      <w:r>
-        <w:rPr>
-          <w:color w:val="000000"/>
-          <w:szCs w:val="28"/>
-        </w:rPr>
-        <w:t xml:space="preserve"> нового пользователя без прав суперпользователя</w:t>
-      </w:r>
-      <w:r>
-        <w:rPr>
-          <w:color w:val="000000"/>
-          <w:szCs w:val="28"/>
-        </w:rPr>
-        <w:t>;</w:t>
+        <w:t>создайть</w:t>
+      </w:r>
+      <w:proofErr w:type="spellEnd"/>
+      <w:r>
+        <w:rPr>
+          <w:color w:val="000000"/>
+          <w:szCs w:val="28"/>
+        </w:rPr>
+        <w:t xml:space="preserve"> нового пользователя без прав суперпользователя;</w:t>
       </w:r>
     </w:p>
     <w:p>
@@ -532,29 +466,15 @@
           <w:color w:val="000000"/>
           <w:szCs w:val="28"/>
         </w:rPr>
-        <w:t xml:space="preserve">6. </w:t>
-      </w:r>
-      <w:r>
-        <w:rPr>
-          <w:color w:val="000000"/>
-          <w:szCs w:val="28"/>
-        </w:rPr>
-        <w:t>Через интерфейс административного приложения «</w:t>
-      </w:r>
-      <w:proofErr w:type="spellStart"/>
-      <w:r>
-        <w:rPr>
-          <w:color w:val="000000"/>
-          <w:szCs w:val="28"/>
-        </w:rPr>
-        <w:t>забан</w:t>
-      </w:r>
-      <w:r>
-        <w:rPr>
-          <w:color w:val="000000"/>
-          <w:szCs w:val="28"/>
-        </w:rPr>
-        <w:t>ить</w:t>
+        <w:t>6. Через интерфейс административного приложения «</w:t>
+      </w:r>
+      <w:proofErr w:type="spellStart"/>
+      <w:r>
+        <w:rPr>
+          <w:color w:val="000000"/>
+          <w:szCs w:val="28"/>
+        </w:rPr>
+        <w:t>забанить</w:t>
       </w:r>
       <w:proofErr w:type="spellEnd"/>
       <w:r>
@@ -578,28 +498,7 @@
           <w:color w:val="000000"/>
           <w:szCs w:val="28"/>
         </w:rPr>
-        <w:t xml:space="preserve">7. </w:t>
-      </w:r>
-      <w:r>
-        <w:rPr>
-          <w:color w:val="000000"/>
-          <w:szCs w:val="28"/>
-        </w:rPr>
-        <w:t>Загрузи</w:t>
-      </w:r>
-      <w:r>
-        <w:rPr>
-          <w:color w:val="000000"/>
-          <w:szCs w:val="28"/>
-        </w:rPr>
-        <w:t>ть</w:t>
-      </w:r>
-      <w:r>
-        <w:rPr>
-          <w:color w:val="000000"/>
-          <w:szCs w:val="28"/>
-        </w:rPr>
-        <w:t xml:space="preserve"> проект на любой гит-репозиторий (</w:t>
+        <w:t>7. Загрузить проект на любой гит-репозиторий (</w:t>
       </w:r>
       <w:proofErr w:type="spellStart"/>
       <w:r>
@@ -3625,15 +3524,32 @@
           <w:sz w:val="28"/>
           <w:szCs w:val="28"/>
         </w:rPr>
-        <w:t xml:space="preserve">Далее, по плану лабораторной работы, необходимо </w:t>
-      </w:r>
-      <w:r>
-        <w:rPr>
-          <w:color w:val="000000"/>
-          <w:sz w:val="28"/>
-          <w:szCs w:val="28"/>
-        </w:rPr>
-        <w:t>В файле settings.py измените параметр базы данных. Переменной DATABASES есть внутренний словарь с ключами ENGINE и NAME. Для параметра NAME установите следующее значение:</w:t>
+        <w:t xml:space="preserve">Далее, по плану лабораторной работы, </w:t>
+      </w:r>
+      <w:proofErr w:type="gramStart"/>
+      <w:r>
+        <w:rPr>
+          <w:sz w:val="28"/>
+          <w:szCs w:val="28"/>
+        </w:rPr>
+        <w:t xml:space="preserve">необходимо </w:t>
+      </w:r>
+      <w:r>
+        <w:rPr>
+          <w:color w:val="000000"/>
+          <w:sz w:val="28"/>
+          <w:szCs w:val="28"/>
+        </w:rPr>
+        <w:t>В</w:t>
+      </w:r>
+      <w:proofErr w:type="gramEnd"/>
+      <w:r>
+        <w:rPr>
+          <w:color w:val="000000"/>
+          <w:sz w:val="28"/>
+          <w:szCs w:val="28"/>
+        </w:rPr>
+        <w:t xml:space="preserve"> файле settings.py измените параметр базы данных. Переменной DATABASES есть внутренний словарь с ключами ENGINE и NAME. Для параметра NAME установите следующее значение:</w:t>
       </w:r>
     </w:p>
     <w:p>
@@ -3657,13 +3573,23 @@
         <w:t xml:space="preserve">'NAME': </w:t>
       </w:r>
       <w:proofErr w:type="spellStart"/>
-      <w:r>
-        <w:rPr>
-          <w:color w:val="000000"/>
-          <w:sz w:val="28"/>
-          <w:szCs w:val="28"/>
-        </w:rPr>
-        <w:t>os.path.join</w:t>
+      <w:proofErr w:type="gramStart"/>
+      <w:r>
+        <w:rPr>
+          <w:color w:val="000000"/>
+          <w:sz w:val="28"/>
+          <w:szCs w:val="28"/>
+        </w:rPr>
+        <w:t>os.path</w:t>
+      </w:r>
+      <w:proofErr w:type="gramEnd"/>
+      <w:r>
+        <w:rPr>
+          <w:color w:val="000000"/>
+          <w:sz w:val="28"/>
+          <w:szCs w:val="28"/>
+        </w:rPr>
+        <w:t>.join</w:t>
       </w:r>
       <w:proofErr w:type="spellEnd"/>
       <w:r>
@@ -3961,7 +3887,21 @@
           <w:rFonts w:ascii="Times New Roman" w:hAnsi="Times New Roman" w:cs="Times New Roman"/>
         </w:rPr>
         <w:br/>
-        <w:t xml:space="preserve">        'ENGINE': 'django.db.backends.sqlite3',</w:t>
+        <w:t xml:space="preserve">        'ENGINE': 'django.</w:t>
+      </w:r>
+      <w:proofErr w:type="gramStart"/>
+      <w:r>
+        <w:rPr>
+          <w:rFonts w:ascii="Times New Roman" w:hAnsi="Times New Roman" w:cs="Times New Roman"/>
+        </w:rPr>
+        <w:t>db.backends</w:t>
+      </w:r>
+      <w:proofErr w:type="gramEnd"/>
+      <w:r>
+        <w:rPr>
+          <w:rFonts w:ascii="Times New Roman" w:hAnsi="Times New Roman" w:cs="Times New Roman"/>
+        </w:rPr>
+        <w:t>.sqlite3',</w:t>
       </w:r>
       <w:r>
         <w:rPr>
@@ -4180,15 +4120,7 @@
           <w:sz w:val="28"/>
           <w:szCs w:val="28"/>
         </w:rPr>
-        <w:t xml:space="preserve">”. При необходимости ввести </w:t>
-      </w:r>
-      <w:r>
-        <w:rPr>
-          <w:color w:val="000000"/>
-          <w:sz w:val="28"/>
-          <w:szCs w:val="28"/>
-        </w:rPr>
-        <w:t xml:space="preserve">логин, </w:t>
+        <w:t xml:space="preserve">”. При необходимости ввести логин, </w:t>
       </w:r>
       <w:proofErr w:type="spellStart"/>
       <w:r>
@@ -4206,15 +4138,7 @@
           <w:sz w:val="28"/>
           <w:szCs w:val="28"/>
         </w:rPr>
-        <w:t xml:space="preserve"> и пароль пользовател</w:t>
-      </w:r>
-      <w:r>
-        <w:rPr>
-          <w:color w:val="000000"/>
-          <w:sz w:val="28"/>
-          <w:szCs w:val="28"/>
-        </w:rPr>
-        <w:t>я. Результат работы данной команды представлен на рисунке 5.</w:t>
+        <w:t xml:space="preserve"> и пароль пользователя. Результат работы данной команды представлен на рисунке 5.</w:t>
       </w:r>
     </w:p>
     <w:p>
@@ -4428,8 +4352,18 @@
           <w:sz w:val="28"/>
           <w:szCs w:val="28"/>
         </w:rPr>
-        <w:t>Рисунок 6 – Ввод  данных</w:t>
-      </w:r>
+        <w:t xml:space="preserve">Рисунок 6 – </w:t>
+      </w:r>
+      <w:proofErr w:type="gramStart"/>
+      <w:r>
+        <w:rPr>
+          <w:color w:val="000000"/>
+          <w:sz w:val="28"/>
+          <w:szCs w:val="28"/>
+        </w:rPr>
+        <w:t>Ввод  данных</w:t>
+      </w:r>
+      <w:proofErr w:type="gramEnd"/>
     </w:p>
     <w:p>
       <w:pPr>
@@ -4754,47 +4688,7 @@
           <w:sz w:val="28"/>
           <w:szCs w:val="28"/>
         </w:rPr>
-        <w:t>Затем,</w:t>
-      </w:r>
-      <w:r>
-        <w:rPr>
-          <w:color w:val="000000"/>
-          <w:sz w:val="28"/>
-          <w:szCs w:val="28"/>
-        </w:rPr>
-        <w:t xml:space="preserve"> создать нового пользователя </w:t>
-      </w:r>
-      <w:r>
-        <w:rPr>
-          <w:color w:val="000000"/>
-          <w:sz w:val="28"/>
-          <w:szCs w:val="28"/>
-        </w:rPr>
-        <w:t>без</w:t>
-      </w:r>
-      <w:r>
-        <w:rPr>
-          <w:color w:val="000000"/>
-          <w:sz w:val="28"/>
-          <w:szCs w:val="28"/>
-        </w:rPr>
-        <w:t xml:space="preserve"> прав</w:t>
-      </w:r>
-      <w:r>
-        <w:rPr>
-          <w:color w:val="000000"/>
-          <w:sz w:val="28"/>
-          <w:szCs w:val="28"/>
-        </w:rPr>
-        <w:t xml:space="preserve"> </w:t>
-      </w:r>
-      <w:r>
-        <w:rPr>
-          <w:color w:val="000000"/>
-          <w:sz w:val="28"/>
-          <w:szCs w:val="28"/>
-        </w:rPr>
-        <w:t xml:space="preserve">суперпользователя. Результат </w:t>
+        <w:t xml:space="preserve">Затем, создать нового пользователя без прав суперпользователя. Результат </w:t>
       </w:r>
       <w:r>
         <w:rPr>
@@ -4910,6 +4804,7 @@
           <w:szCs w:val="28"/>
         </w:rPr>
       </w:pPr>
+      <w:proofErr w:type="gramStart"/>
       <w:r>
         <w:rPr>
           <w:color w:val="000000"/>
@@ -4926,6 +4821,7 @@
         </w:rPr>
         <w:t>10</w:t>
       </w:r>
+      <w:proofErr w:type="gramEnd"/>
       <w:r>
         <w:rPr>
           <w:color w:val="000000"/>
@@ -5060,7 +4956,24 @@
           <w:sz w:val="28"/>
           <w:szCs w:val="28"/>
         </w:rPr>
-        <w:t>» одного из пользователя, то есть сделать его неактивным. Результат представлен на рисунке 10.</w:t>
+        <w:t>» одного из пользователя, то есть сделать его неактивным. Результат представлен на рисунке 1</w:t>
+      </w:r>
+      <w:r>
+        <w:rPr>
+          <w:color w:val="000000"/>
+          <w:sz w:val="28"/>
+          <w:szCs w:val="28"/>
+          <w:lang w:val="en-US"/>
+        </w:rPr>
+        <w:t>2</w:t>
+      </w:r>
+      <w:r>
+        <w:rPr>
+          <w:color w:val="000000"/>
+          <w:sz w:val="28"/>
+          <w:szCs w:val="28"/>
+        </w:rPr>
+        <w:t>.</w:t>
       </w:r>
     </w:p>
     <w:p>
@@ -5171,7 +5084,25 @@
           <w:szCs w:val="28"/>
         </w:rPr>
         <w:tab/>
-        <w:t>Что бы убедиться в том, что пользователь неактивен, выставил в фильтрах параметр, что бы показывались исключительно неактивные пользователи.</w:t>
+        <w:t xml:space="preserve">Что бы убедиться в том, что пользователь неактивен, выставил в фильтрах параметр, </w:t>
+      </w:r>
+      <w:proofErr w:type="gramStart"/>
+      <w:r>
+        <w:rPr>
+          <w:color w:val="000000"/>
+          <w:sz w:val="28"/>
+          <w:szCs w:val="28"/>
+        </w:rPr>
+        <w:t>что бы</w:t>
+      </w:r>
+      <w:proofErr w:type="gramEnd"/>
+      <w:r>
+        <w:rPr>
+          <w:color w:val="000000"/>
+          <w:sz w:val="28"/>
+          <w:szCs w:val="28"/>
+        </w:rPr>
+        <w:t xml:space="preserve"> показывались исключительно неактивные пользователи.</w:t>
       </w:r>
     </w:p>
     <w:p>
@@ -5260,7 +5191,94 @@
           <w:sz w:val="28"/>
           <w:szCs w:val="28"/>
         </w:rPr>
-        <w:t xml:space="preserve"> на рисунках 11 и 12.</w:t>
+        <w:t xml:space="preserve"> на рисунках 1</w:t>
+      </w:r>
+      <w:r>
+        <w:rPr>
+          <w:color w:val="000000"/>
+          <w:sz w:val="28"/>
+          <w:szCs w:val="28"/>
+          <w:lang w:val="en-US"/>
+        </w:rPr>
+        <w:t>3</w:t>
+      </w:r>
+      <w:r>
+        <w:rPr>
+          <w:color w:val="000000"/>
+          <w:sz w:val="28"/>
+          <w:szCs w:val="28"/>
+        </w:rPr>
+        <w:t xml:space="preserve"> и 1</w:t>
+      </w:r>
+      <w:r>
+        <w:rPr>
+          <w:color w:val="000000"/>
+          <w:sz w:val="28"/>
+          <w:szCs w:val="28"/>
+          <w:lang w:val="en-US"/>
+        </w:rPr>
+        <w:t>4</w:t>
+      </w:r>
+      <w:r>
+        <w:rPr>
+          <w:color w:val="000000"/>
+          <w:sz w:val="28"/>
+          <w:szCs w:val="28"/>
+        </w:rPr>
+        <w:t>.</w:t>
+      </w:r>
+    </w:p>
+    <w:p>
+      <w:pPr>
+        <w:pStyle w:val="af1"/>
+        <w:spacing w:before="0" w:beforeAutospacing="0" w:after="0" w:afterAutospacing="0" w:line="480" w:lineRule="auto"/>
+        <w:jc w:val="both"/>
+        <w:rPr>
+          <w:color w:val="000000"/>
+          <w:sz w:val="28"/>
+          <w:szCs w:val="28"/>
+        </w:rPr>
+      </w:pPr>
+      <w:r>
+        <w:rPr>
+          <w:noProof/>
+        </w:rPr>
+        <w:lastRenderedPageBreak/>
+        <w:drawing>
+          <wp:inline distT="0" distB="0" distL="0" distR="0" wp14:anchorId="6DAB8A50" wp14:editId="6C808ED2">
+            <wp:extent cx="5940425" cy="3214370"/>
+            <wp:effectExtent l="0" t="0" r="3175" b="5080"/>
+            <wp:docPr id="2" name="Рисунок 2"/>
+            <wp:cNvGraphicFramePr>
+              <a:graphicFrameLocks xmlns:a="http://schemas.openxmlformats.org/drawingml/2006/main" noChangeAspect="1"/>
+            </wp:cNvGraphicFramePr>
+            <a:graphic xmlns:a="http://schemas.openxmlformats.org/drawingml/2006/main">
+              <a:graphicData uri="http://schemas.openxmlformats.org/drawingml/2006/picture">
+                <pic:pic xmlns:pic="http://schemas.openxmlformats.org/drawingml/2006/picture">
+                  <pic:nvPicPr>
+                    <pic:cNvPr id="1" name=""/>
+                    <pic:cNvPicPr/>
+                  </pic:nvPicPr>
+                  <pic:blipFill>
+                    <a:blip r:embed="rId22"/>
+                    <a:stretch>
+                      <a:fillRect/>
+                    </a:stretch>
+                  </pic:blipFill>
+                  <pic:spPr>
+                    <a:xfrm>
+                      <a:off x="0" y="0"/>
+                      <a:ext cx="5940425" cy="3214370"/>
+                    </a:xfrm>
+                    <a:prstGeom prst="rect">
+                      <a:avLst/>
+                    </a:prstGeom>
+                  </pic:spPr>
+                </pic:pic>
+              </a:graphicData>
+            </a:graphic>
+          </wp:inline>
+        </w:drawing>
       </w:r>
     </w:p>
     <w:p>
@@ -5304,7 +5322,6 @@
       <w:pPr>
         <w:pStyle w:val="af1"/>
         <w:spacing w:before="0" w:beforeAutospacing="0" w:after="0" w:afterAutospacing="0" w:line="480" w:lineRule="auto"/>
-        <w:ind w:firstLine="708"/>
         <w:jc w:val="both"/>
         <w:rPr>
           <w:color w:val="000000"/>
@@ -5314,27 +5331,43 @@
       </w:pPr>
       <w:r>
         <w:rPr>
-          <w:color w:val="000000"/>
-          <w:sz w:val="28"/>
-          <w:szCs w:val="28"/>
-        </w:rPr>
-        <w:t>Рисунок 1</w:t>
-      </w:r>
-      <w:r>
-        <w:rPr>
-          <w:color w:val="000000"/>
-          <w:sz w:val="28"/>
-          <w:szCs w:val="28"/>
-        </w:rPr>
-        <w:t>4</w:t>
-      </w:r>
-      <w:r>
-        <w:rPr>
-          <w:color w:val="000000"/>
-          <w:sz w:val="28"/>
-          <w:szCs w:val="28"/>
-        </w:rPr>
-        <w:t xml:space="preserve"> – Загрузка лабораторной работы на гит репозиторий (2).</w:t>
+          <w:noProof/>
+        </w:rPr>
+        <w:drawing>
+          <wp:inline distT="0" distB="0" distL="0" distR="0" wp14:anchorId="1FB2924B" wp14:editId="25BF8D7D">
+            <wp:extent cx="5940425" cy="3214370"/>
+            <wp:effectExtent l="0" t="0" r="3175" b="5080"/>
+            <wp:docPr id="3" name="Рисунок 3"/>
+            <wp:cNvGraphicFramePr>
+              <a:graphicFrameLocks xmlns:a="http://schemas.openxmlformats.org/drawingml/2006/main" noChangeAspect="1"/>
+            </wp:cNvGraphicFramePr>
+            <a:graphic xmlns:a="http://schemas.openxmlformats.org/drawingml/2006/main">
+              <a:graphicData uri="http://schemas.openxmlformats.org/drawingml/2006/picture">
+                <pic:pic xmlns:pic="http://schemas.openxmlformats.org/drawingml/2006/picture">
+                  <pic:nvPicPr>
+                    <pic:cNvPr id="1" name=""/>
+                    <pic:cNvPicPr/>
+                  </pic:nvPicPr>
+                  <pic:blipFill>
+                    <a:blip r:embed="rId23"/>
+                    <a:stretch>
+                      <a:fillRect/>
+                    </a:stretch>
+                  </pic:blipFill>
+                  <pic:spPr>
+                    <a:xfrm>
+                      <a:off x="0" y="0"/>
+                      <a:ext cx="5940425" cy="3214370"/>
+                    </a:xfrm>
+                    <a:prstGeom prst="rect">
+                      <a:avLst/>
+                    </a:prstGeom>
+                  </pic:spPr>
+                </pic:pic>
+              </a:graphicData>
+            </a:graphic>
+          </wp:inline>
+        </w:drawing>
       </w:r>
     </w:p>
     <w:p>
@@ -5355,7 +5388,43 @@
           <w:sz w:val="28"/>
           <w:szCs w:val="28"/>
         </w:rPr>
-        <w:lastRenderedPageBreak/>
+        <w:t>Рисунок 1</w:t>
+      </w:r>
+      <w:r>
+        <w:rPr>
+          <w:color w:val="000000"/>
+          <w:sz w:val="28"/>
+          <w:szCs w:val="28"/>
+        </w:rPr>
+        <w:t>4</w:t>
+      </w:r>
+      <w:r>
+        <w:rPr>
+          <w:color w:val="000000"/>
+          <w:sz w:val="28"/>
+          <w:szCs w:val="28"/>
+        </w:rPr>
+        <w:t xml:space="preserve"> – Загрузка лабораторной работы на гит репозиторий (2).</w:t>
+      </w:r>
+    </w:p>
+    <w:p>
+      <w:pPr>
+        <w:pStyle w:val="af1"/>
+        <w:spacing w:before="0" w:beforeAutospacing="0" w:after="0" w:afterAutospacing="0" w:line="480" w:lineRule="auto"/>
+        <w:ind w:firstLine="708"/>
+        <w:jc w:val="both"/>
+        <w:rPr>
+          <w:color w:val="000000"/>
+          <w:sz w:val="28"/>
+          <w:szCs w:val="28"/>
+        </w:rPr>
+      </w:pPr>
+      <w:r>
+        <w:rPr>
+          <w:color w:val="000000"/>
+          <w:sz w:val="28"/>
+          <w:szCs w:val="28"/>
+        </w:rPr>
         <w:t xml:space="preserve">Вывод: в </w:t>
       </w:r>
       <w:r>
@@ -5406,12 +5475,12 @@
       </w:pPr>
     </w:p>
     <w:sectPr>
-      <w:headerReference w:type="even" r:id="rId22"/>
-      <w:headerReference w:type="default" r:id="rId23"/>
-      <w:footerReference w:type="even" r:id="rId24"/>
-      <w:footerReference w:type="default" r:id="rId25"/>
-      <w:headerReference w:type="first" r:id="rId26"/>
-      <w:footerReference w:type="first" r:id="rId27"/>
+      <w:headerReference w:type="even" r:id="rId24"/>
+      <w:headerReference w:type="default" r:id="rId25"/>
+      <w:footerReference w:type="even" r:id="rId26"/>
+      <w:footerReference w:type="default" r:id="rId27"/>
+      <w:headerReference w:type="first" r:id="rId28"/>
+      <w:footerReference w:type="first" r:id="rId29"/>
       <w:pgSz w:w="11906" w:h="16838"/>
       <w:pgMar w:top="1134" w:right="850" w:bottom="1134" w:left="1701" w:header="708" w:footer="708" w:gutter="0"/>
       <w:cols w:space="708"/>

</xml_diff>